<commit_message>
Tolto gli scenari dagli UC
</commit_message>
<xml_diff>
--- a/Documents/Eat&Reorder - Use Cases documents/UC RFA Gestione Acquisto/RFA1 - RicercaAzienda.docx
+++ b/Documents/Eat&Reorder - Use Cases documents/UC RFA Gestione Acquisto/RFA1 - RicercaAzienda.docx
@@ -57,6 +57,7 @@
                 <w:bCs/>
               </w:rPr>
             </w:pPr>
+            <w:proofErr w:type="spellStart"/>
             <w:r>
               <w:rPr>
                 <w:b/>
@@ -71,8 +72,7 @@
               </w:rPr>
               <w:t>a</w:t>
             </w:r>
-            <w:bookmarkStart w:id="0" w:name="_GoBack"/>
-            <w:bookmarkEnd w:id="0"/>
+            <w:proofErr w:type="spellEnd"/>
           </w:p>
         </w:tc>
       </w:tr>
@@ -127,6 +127,7 @@
               </w:rPr>
               <w:t xml:space="preserve">Inizializzato da </w:t>
             </w:r>
+            <w:proofErr w:type="spellStart"/>
             <w:r>
               <w:rPr>
                 <w:b/>
@@ -134,6 +135,7 @@
               </w:rPr>
               <w:t>UtenteRegistrato</w:t>
             </w:r>
+            <w:proofErr w:type="spellEnd"/>
             <w:r>
               <w:rPr>
                 <w:b/>
@@ -141,6 +143,7 @@
               </w:rPr>
               <w:t xml:space="preserve">, </w:t>
             </w:r>
+            <w:proofErr w:type="spellStart"/>
             <w:r>
               <w:rPr>
                 <w:b/>
@@ -148,6 +151,7 @@
               </w:rPr>
               <w:t>UtenteNonRegistrato</w:t>
             </w:r>
+            <w:proofErr w:type="spellEnd"/>
             <w:r>
               <w:rPr>
                 <w:b/>
@@ -178,7 +182,23 @@
                 <w:b/>
                 <w:bCs/>
               </w:rPr>
-              <w:t>Entry Condition:</w:t>
+              <w:t xml:space="preserve">Entry </w:t>
+            </w:r>
+            <w:proofErr w:type="spellStart"/>
+            <w:r>
+              <w:rPr>
+                <w:b/>
+                <w:bCs/>
+              </w:rPr>
+              <w:t>Condition</w:t>
+            </w:r>
+            <w:proofErr w:type="spellEnd"/>
+            <w:r>
+              <w:rPr>
+                <w:b/>
+                <w:bCs/>
+              </w:rPr>
+              <w:t>:</w:t>
             </w:r>
           </w:p>
         </w:tc>
@@ -320,18 +340,22 @@
             <w:r>
               <w:t>’</w:t>
             </w:r>
+            <w:proofErr w:type="spellStart"/>
             <w:r>
               <w:t>UtenteRegistrato</w:t>
             </w:r>
+            <w:proofErr w:type="spellEnd"/>
             <w:r>
               <w:t xml:space="preserve"> </w:t>
             </w:r>
             <w:r>
               <w:t xml:space="preserve">o un </w:t>
             </w:r>
+            <w:proofErr w:type="spellStart"/>
             <w:r>
               <w:t>UtenteNonRegistrato</w:t>
             </w:r>
+            <w:proofErr w:type="spellEnd"/>
             <w:r>
               <w:t xml:space="preserve"> </w:t>
             </w:r>
@@ -379,14 +403,24 @@
               <w:t xml:space="preserve"> sulla città inserita dal</w:t>
             </w:r>
             <w:r>
-              <w:t>l’UtenteRegistrato</w:t>
-            </w:r>
+              <w:t>l’</w:t>
+            </w:r>
+            <w:proofErr w:type="spellStart"/>
+            <w:r>
+              <w:t>UtenteRegistrato</w:t>
+            </w:r>
+            <w:proofErr w:type="spellEnd"/>
             <w:r>
               <w:t xml:space="preserve"> o dal</w:t>
             </w:r>
             <w:r>
-              <w:t>l’UtenteNonRegistrato</w:t>
-            </w:r>
+              <w:t>l’</w:t>
+            </w:r>
+            <w:proofErr w:type="spellStart"/>
+            <w:r>
+              <w:t>UtenteNonRegistrato</w:t>
+            </w:r>
+            <w:proofErr w:type="spellEnd"/>
             <w:r>
               <w:t>.</w:t>
             </w:r>
@@ -413,7 +447,23 @@
                 <w:b/>
                 <w:bCs/>
               </w:rPr>
-              <w:t>Exit Condition:</w:t>
+              <w:t xml:space="preserve">Exit </w:t>
+            </w:r>
+            <w:proofErr w:type="spellStart"/>
+            <w:r>
+              <w:rPr>
+                <w:b/>
+                <w:bCs/>
+              </w:rPr>
+              <w:t>Condition</w:t>
+            </w:r>
+            <w:proofErr w:type="spellEnd"/>
+            <w:r>
+              <w:rPr>
+                <w:b/>
+                <w:bCs/>
+              </w:rPr>
+              <w:t>:</w:t>
             </w:r>
           </w:p>
           <w:p>
@@ -442,8 +492,17 @@
                 <w:b/>
                 <w:bCs/>
               </w:rPr>
-              <w:t>Un’UtenteRegistrato</w:t>
-            </w:r>
+              <w:t>Un’</w:t>
+            </w:r>
+            <w:proofErr w:type="spellStart"/>
+            <w:r>
+              <w:rPr>
+                <w:b/>
+                <w:bCs/>
+              </w:rPr>
+              <w:t>UtenteRegistrato</w:t>
+            </w:r>
+            <w:proofErr w:type="spellEnd"/>
             <w:r>
               <w:rPr>
                 <w:b/>
@@ -456,8 +515,17 @@
                 <w:b/>
                 <w:bCs/>
               </w:rPr>
-              <w:t>l’UtenteNonRegistrato</w:t>
-            </w:r>
+              <w:t>l’</w:t>
+            </w:r>
+            <w:proofErr w:type="spellStart"/>
+            <w:r>
+              <w:rPr>
+                <w:b/>
+                <w:bCs/>
+              </w:rPr>
+              <w:t>UtenteNonRegistrato</w:t>
+            </w:r>
+            <w:proofErr w:type="spellEnd"/>
             <w:r>
               <w:rPr>
                 <w:b/>
@@ -551,97 +619,8 @@
           <w:bCs/>
         </w:rPr>
       </w:pPr>
-      <w:r>
-        <w:rPr>
-          <w:b/>
-          <w:bCs/>
-        </w:rPr>
-        <w:t>Scenario: Un</w:t>
-      </w:r>
-      <w:r>
-        <w:rPr>
-          <w:b/>
-          <w:bCs/>
-        </w:rPr>
-        <w:t>’</w:t>
-      </w:r>
-      <w:r>
-        <w:rPr>
-          <w:b/>
-          <w:bCs/>
-        </w:rPr>
-        <w:t>UtenteRegistrato</w:t>
-      </w:r>
-      <w:r>
-        <w:rPr>
-          <w:b/>
-          <w:bCs/>
-        </w:rPr>
-        <w:t xml:space="preserve"> o un</w:t>
-      </w:r>
-      <w:r>
-        <w:rPr>
-          <w:b/>
-          <w:bCs/>
-        </w:rPr>
-        <w:t>’UtenteNonRegistrato</w:t>
-      </w:r>
-      <w:r>
-        <w:rPr>
-          <w:b/>
-          <w:bCs/>
-        </w:rPr>
-        <w:t xml:space="preserve"> accedono alla homepage del sito e </w:t>
-      </w:r>
-      <w:r>
-        <w:rPr>
-          <w:b/>
-          <w:bCs/>
-        </w:rPr>
-        <w:t xml:space="preserve">cercano </w:t>
-      </w:r>
-      <w:r>
-        <w:rPr>
-          <w:b/>
-          <w:bCs/>
-        </w:rPr>
-        <w:t xml:space="preserve">aziende </w:t>
-      </w:r>
-      <w:r>
-        <w:rPr>
-          <w:b/>
-          <w:bCs/>
-        </w:rPr>
-        <w:t>inserendo il nome della città in cui si trovano</w:t>
-      </w:r>
-      <w:r>
-        <w:rPr>
-          <w:b/>
-          <w:bCs/>
-        </w:rPr>
-        <w:t xml:space="preserve">, il Sistema </w:t>
-      </w:r>
-      <w:r>
-        <w:rPr>
-          <w:b/>
-          <w:bCs/>
-        </w:rPr>
-        <w:t xml:space="preserve">mostra le aziende nella città inserita e in caso non ci siano aziende in quella zona </w:t>
-      </w:r>
-      <w:r>
-        <w:rPr>
-          <w:b/>
-          <w:bCs/>
-        </w:rPr>
-        <w:t>mostra che non ce ne sono</w:t>
-      </w:r>
-      <w:r>
-        <w:rPr>
-          <w:b/>
-          <w:bCs/>
-        </w:rPr>
-        <w:t>.</w:t>
-      </w:r>
+      <w:bookmarkStart w:id="0" w:name="_GoBack"/>
+      <w:bookmarkEnd w:id="0"/>
     </w:p>
     <w:sectPr>
       <w:pgSz w:w="11906" w:h="16838"/>

</xml_diff>

<commit_message>
Aggiunti nuovi UCs in VisualParadigm + Suddivisione flussi degli eventi + Rinominazione del campo UC in alcuni file world
Sono stati aggiunti nuovi UCs in VisualParadigm:
* Aggiungere UC VisualizzaDettagliProdotto
* Modificare UC VIsualizzaProdotti
* Rimuovere UC GestisciOrdini inserendo UC VisualizzaOrdini e UC VisualizzaDettagliOrdini
* Aggiungere UC VisualizzaAziende
* Aggiungere UC VisualizzaCatalogoProdotti

Suddivisione flussi degli eventi + Rinominazione del campo UC in alcuni file world

Co-Authored-By: Marco Dello Buono <marcoproduction@users.noreply.github.com>
</commit_message>
<xml_diff>
--- a/Documents/Eat&Reorder - Use Cases documents/UC RFA Gestione Acquisto/RFA1 - RicercaAzienda.docx
+++ b/Documents/Eat&Reorder - Use Cases documents/UC RFA Gestione Acquisto/RFA1 - RicercaAzienda.docx
@@ -24,12 +24,14 @@
           <w:p>
             <w:pPr>
               <w:rPr>
-                <w:b/>
-                <w:bCs/>
-              </w:rPr>
-            </w:pPr>
-            <w:r>
-              <w:rPr>
+                <w:rFonts w:asciiTheme="majorHAnsi" w:hAnsiTheme="majorHAnsi" w:cstheme="majorHAnsi"/>
+                <w:b/>
+                <w:bCs/>
+              </w:rPr>
+            </w:pPr>
+            <w:r>
+              <w:rPr>
+                <w:rFonts w:asciiTheme="majorHAnsi" w:hAnsiTheme="majorHAnsi" w:cstheme="majorHAnsi"/>
                 <w:b/>
                 <w:bCs/>
               </w:rPr>
@@ -39,6 +41,7 @@
           <w:p>
             <w:pPr>
               <w:rPr>
+                <w:rFonts w:asciiTheme="majorHAnsi" w:hAnsiTheme="majorHAnsi" w:cstheme="majorHAnsi"/>
                 <w:b/>
                 <w:bCs/>
               </w:rPr>
@@ -53,26 +56,23 @@
           <w:p>
             <w:pPr>
               <w:rPr>
-                <w:b/>
-                <w:bCs/>
-              </w:rPr>
-            </w:pPr>
-            <w:proofErr w:type="spellStart"/>
-            <w:r>
-              <w:rPr>
-                <w:b/>
-                <w:bCs/>
-              </w:rPr>
-              <w:t>RicercaAziend</w:t>
-            </w:r>
-            <w:r>
-              <w:rPr>
-                <w:b/>
-                <w:bCs/>
-              </w:rPr>
-              <w:t>a</w:t>
-            </w:r>
-            <w:proofErr w:type="spellEnd"/>
+                <w:rFonts w:cstheme="minorHAnsi"/>
+                <w:b/>
+                <w:bCs/>
+                <w:sz w:val="24"/>
+                <w:szCs w:val="24"/>
+              </w:rPr>
+            </w:pPr>
+            <w:r>
+              <w:rPr>
+                <w:rFonts w:cstheme="minorHAnsi"/>
+                <w:b/>
+                <w:bCs/>
+                <w:sz w:val="24"/>
+                <w:szCs w:val="24"/>
+              </w:rPr>
+              <w:t>RFA1 - RicercaAzienda</w:t>
+            </w:r>
           </w:p>
         </w:tc>
       </w:tr>
@@ -87,12 +87,14 @@
           <w:p>
             <w:pPr>
               <w:rPr>
-                <w:b/>
-                <w:bCs/>
-              </w:rPr>
-            </w:pPr>
-            <w:r>
-              <w:rPr>
+                <w:rFonts w:asciiTheme="majorHAnsi" w:hAnsiTheme="majorHAnsi" w:cstheme="majorHAnsi"/>
+                <w:b/>
+                <w:bCs/>
+              </w:rPr>
+            </w:pPr>
+            <w:r>
+              <w:rPr>
+                <w:rFonts w:asciiTheme="majorHAnsi" w:hAnsiTheme="majorHAnsi" w:cstheme="majorHAnsi"/>
                 <w:b/>
                 <w:bCs/>
               </w:rPr>
@@ -102,6 +104,7 @@
           <w:p>
             <w:pPr>
               <w:rPr>
+                <w:rFonts w:asciiTheme="majorHAnsi" w:hAnsiTheme="majorHAnsi" w:cstheme="majorHAnsi"/>
                 <w:b/>
                 <w:bCs/>
               </w:rPr>
@@ -116,46 +119,70 @@
           <w:p>
             <w:pPr>
               <w:rPr>
-                <w:b/>
-                <w:bCs/>
-              </w:rPr>
-            </w:pPr>
-            <w:r>
-              <w:rPr>
-                <w:b/>
-                <w:bCs/>
-              </w:rPr>
-              <w:t xml:space="preserve">Inizializzato da </w:t>
-            </w:r>
-            <w:proofErr w:type="spellStart"/>
-            <w:r>
-              <w:rPr>
-                <w:b/>
-                <w:bCs/>
+                <w:rFonts w:cstheme="minorHAnsi"/>
+                <w:b/>
+                <w:bCs/>
+                <w:sz w:val="24"/>
+                <w:szCs w:val="24"/>
+              </w:rPr>
+            </w:pPr>
+            <w:r>
+              <w:rPr>
+                <w:rFonts w:cstheme="minorHAnsi"/>
+                <w:b/>
+                <w:bCs/>
+                <w:sz w:val="24"/>
+                <w:szCs w:val="24"/>
+              </w:rPr>
+              <w:t>Iniziato</w:t>
+            </w:r>
+            <w:r>
+              <w:rPr>
+                <w:rFonts w:cstheme="minorHAnsi"/>
+                <w:b/>
+                <w:bCs/>
+                <w:sz w:val="24"/>
+                <w:szCs w:val="24"/>
+              </w:rPr>
+              <w:t xml:space="preserve"> da </w:t>
+            </w:r>
+            <w:r>
+              <w:rPr>
+                <w:rFonts w:cstheme="minorHAnsi"/>
+                <w:b/>
+                <w:bCs/>
+                <w:sz w:val="24"/>
+                <w:szCs w:val="24"/>
               </w:rPr>
               <w:t>UtenteRegistrato</w:t>
             </w:r>
-            <w:proofErr w:type="spellEnd"/>
-            <w:r>
-              <w:rPr>
-                <w:b/>
-                <w:bCs/>
+            <w:r>
+              <w:rPr>
+                <w:rFonts w:cstheme="minorHAnsi"/>
+                <w:b/>
+                <w:bCs/>
+                <w:sz w:val="24"/>
+                <w:szCs w:val="24"/>
               </w:rPr>
               <w:t xml:space="preserve">, </w:t>
             </w:r>
-            <w:proofErr w:type="spellStart"/>
-            <w:r>
-              <w:rPr>
-                <w:b/>
-                <w:bCs/>
+            <w:r>
+              <w:rPr>
+                <w:rFonts w:cstheme="minorHAnsi"/>
+                <w:b/>
+                <w:bCs/>
+                <w:sz w:val="24"/>
+                <w:szCs w:val="24"/>
               </w:rPr>
               <w:t>UtenteNonRegistrato</w:t>
             </w:r>
-            <w:proofErr w:type="spellEnd"/>
-            <w:r>
-              <w:rPr>
-                <w:b/>
-                <w:bCs/>
+            <w:r>
+              <w:rPr>
+                <w:rFonts w:cstheme="minorHAnsi"/>
+                <w:b/>
+                <w:bCs/>
+                <w:sz w:val="24"/>
+                <w:szCs w:val="24"/>
               </w:rPr>
               <w:t>.</w:t>
             </w:r>
@@ -173,32 +200,18 @@
           <w:p>
             <w:pPr>
               <w:rPr>
-                <w:b/>
-                <w:bCs/>
-              </w:rPr>
-            </w:pPr>
-            <w:r>
-              <w:rPr>
-                <w:b/>
-                <w:bCs/>
-              </w:rPr>
-              <w:t xml:space="preserve">Entry </w:t>
-            </w:r>
-            <w:proofErr w:type="spellStart"/>
-            <w:r>
-              <w:rPr>
-                <w:b/>
-                <w:bCs/>
-              </w:rPr>
-              <w:t>Condition</w:t>
-            </w:r>
-            <w:proofErr w:type="spellEnd"/>
-            <w:r>
-              <w:rPr>
-                <w:b/>
-                <w:bCs/>
-              </w:rPr>
-              <w:t>:</w:t>
+                <w:rFonts w:asciiTheme="majorHAnsi" w:hAnsiTheme="majorHAnsi" w:cstheme="majorHAnsi"/>
+                <w:b/>
+                <w:bCs/>
+              </w:rPr>
+            </w:pPr>
+            <w:r>
+              <w:rPr>
+                <w:rFonts w:asciiTheme="majorHAnsi" w:hAnsiTheme="majorHAnsi" w:cstheme="majorHAnsi"/>
+                <w:b/>
+                <w:bCs/>
+              </w:rPr>
+              <w:t>Entry Condition:</w:t>
             </w:r>
           </w:p>
         </w:tc>
@@ -210,21 +223,30 @@
           <w:p>
             <w:pPr>
               <w:rPr>
-                <w:b/>
-                <w:bCs/>
-              </w:rPr>
-            </w:pPr>
-            <w:r>
-              <w:rPr>
-                <w:b/>
-                <w:bCs/>
+                <w:rFonts w:cstheme="minorHAnsi"/>
+                <w:b/>
+                <w:bCs/>
+                <w:sz w:val="24"/>
+                <w:szCs w:val="24"/>
+              </w:rPr>
+            </w:pPr>
+            <w:r>
+              <w:rPr>
+                <w:rFonts w:cstheme="minorHAnsi"/>
+                <w:b/>
+                <w:bCs/>
+                <w:sz w:val="24"/>
+                <w:szCs w:val="24"/>
               </w:rPr>
               <w:t>Non ci sono condizioni di entrata</w:t>
             </w:r>
             <w:r>
               <w:rPr>
-                <w:b/>
-                <w:bCs/>
+                <w:rFonts w:cstheme="minorHAnsi"/>
+                <w:b/>
+                <w:bCs/>
+                <w:sz w:val="24"/>
+                <w:szCs w:val="24"/>
               </w:rPr>
               <w:t>.</w:t>
             </w:r>
@@ -243,12 +265,14 @@
           <w:p>
             <w:pPr>
               <w:rPr>
-                <w:b/>
-                <w:bCs/>
-              </w:rPr>
-            </w:pPr>
-            <w:r>
-              <w:rPr>
+                <w:rFonts w:asciiTheme="majorHAnsi" w:hAnsiTheme="majorHAnsi" w:cstheme="majorHAnsi"/>
+                <w:b/>
+                <w:bCs/>
+              </w:rPr>
+            </w:pPr>
+            <w:r>
+              <w:rPr>
+                <w:rFonts w:asciiTheme="majorHAnsi" w:hAnsiTheme="majorHAnsi" w:cstheme="majorHAnsi"/>
                 <w:b/>
                 <w:bCs/>
               </w:rPr>
@@ -258,6 +282,7 @@
           <w:p>
             <w:pPr>
               <w:rPr>
+                <w:rFonts w:asciiTheme="majorHAnsi" w:hAnsiTheme="majorHAnsi" w:cstheme="majorHAnsi"/>
                 <w:b/>
                 <w:bCs/>
               </w:rPr>
@@ -267,16 +292,21 @@
         <w:tc>
           <w:tcPr>
             <w:tcW w:w="3539" w:type="dxa"/>
+            <w:tcBorders>
+              <w:bottom w:val="single" w:sz="4" w:space="0" w:color="auto"/>
+            </w:tcBorders>
           </w:tcPr>
           <w:p>
             <w:pPr>
               <w:rPr>
-                <w:b/>
-                <w:bCs/>
-              </w:rPr>
-            </w:pPr>
-            <w:r>
-              <w:rPr>
+                <w:rFonts w:asciiTheme="majorHAnsi" w:hAnsiTheme="majorHAnsi" w:cstheme="majorHAnsi"/>
+                <w:b/>
+                <w:bCs/>
+              </w:rPr>
+            </w:pPr>
+            <w:r>
+              <w:rPr>
+                <w:rFonts w:asciiTheme="majorHAnsi" w:hAnsiTheme="majorHAnsi" w:cstheme="majorHAnsi"/>
                 <w:b/>
                 <w:bCs/>
               </w:rPr>
@@ -286,17 +316,19 @@
         </w:tc>
         <w:tc>
           <w:tcPr>
-            <w:tcW w:w="4123" w:type="dxa"/>
+            <w:tcW w:w="4124" w:type="dxa"/>
           </w:tcPr>
           <w:p>
             <w:pPr>
               <w:rPr>
-                <w:b/>
-                <w:bCs/>
-              </w:rPr>
-            </w:pPr>
-            <w:r>
-              <w:rPr>
+                <w:rFonts w:asciiTheme="majorHAnsi" w:hAnsiTheme="majorHAnsi" w:cstheme="majorHAnsi"/>
+                <w:b/>
+                <w:bCs/>
+              </w:rPr>
+            </w:pPr>
+            <w:r>
+              <w:rPr>
+                <w:rFonts w:asciiTheme="majorHAnsi" w:hAnsiTheme="majorHAnsi" w:cstheme="majorHAnsi"/>
                 <w:b/>
                 <w:bCs/>
               </w:rPr>
@@ -307,7 +339,7 @@
       </w:tr>
       <w:tr>
         <w:trPr>
-          <w:trHeight w:val="1296"/>
+          <w:trHeight w:val="1038"/>
         </w:trPr>
         <w:tc>
           <w:tcPr>
@@ -317,6 +349,7 @@
           <w:p>
             <w:pPr>
               <w:rPr>
+                <w:rFonts w:asciiTheme="majorHAnsi" w:hAnsiTheme="majorHAnsi" w:cstheme="majorHAnsi"/>
                 <w:b/>
                 <w:bCs/>
               </w:rPr>
@@ -326,103 +359,149 @@
         <w:tc>
           <w:tcPr>
             <w:tcW w:w="3539" w:type="dxa"/>
+            <w:tcBorders>
+              <w:bottom w:val="nil"/>
+            </w:tcBorders>
           </w:tcPr>
           <w:p>
-            <w:r>
-              <w:t>1.</w:t>
-            </w:r>
-            <w:r>
-              <w:t xml:space="preserve"> </w:t>
-            </w:r>
-            <w:r>
-              <w:t>Un</w:t>
-            </w:r>
-            <w:r>
-              <w:t>’</w:t>
-            </w:r>
-            <w:proofErr w:type="spellStart"/>
-            <w:r>
-              <w:t>UtenteRegistrato</w:t>
-            </w:r>
-            <w:proofErr w:type="spellEnd"/>
-            <w:r>
-              <w:t xml:space="preserve"> </w:t>
-            </w:r>
-            <w:r>
-              <w:t xml:space="preserve">o un </w:t>
-            </w:r>
-            <w:proofErr w:type="spellStart"/>
-            <w:r>
-              <w:t>UtenteNonRegistrato</w:t>
-            </w:r>
-            <w:proofErr w:type="spellEnd"/>
-            <w:r>
-              <w:t xml:space="preserve"> </w:t>
-            </w:r>
-            <w:r>
-              <w:t xml:space="preserve">cerca le aziende </w:t>
-            </w:r>
-            <w:r>
-              <w:t>inserendo la propria città</w:t>
-            </w:r>
-            <w:r>
-              <w:t>.</w:t>
-            </w:r>
-            <w:r>
-              <w:t xml:space="preserve"> </w:t>
+            <w:pPr>
+              <w:pStyle w:val="Paragrafoelenco"/>
+              <w:numPr>
+                <w:ilvl w:val="0"/>
+                <w:numId w:val="6"/>
+              </w:numPr>
+              <w:ind w:left="376"/>
+              <w:rPr>
+                <w:rFonts w:asciiTheme="majorHAnsi" w:hAnsiTheme="majorHAnsi" w:cstheme="majorHAnsi"/>
+                <w:b/>
+                <w:bCs/>
+              </w:rPr>
+            </w:pPr>
+            <w:r>
+              <w:rPr>
+                <w:rFonts w:asciiTheme="majorHAnsi" w:hAnsiTheme="majorHAnsi" w:cstheme="majorHAnsi"/>
+                <w:b/>
+                <w:bCs/>
+              </w:rPr>
+              <w:t xml:space="preserve">Un’UtenteRegistrato o un UtenteNonRegistrato cerca le aziende inserendo la propria città. </w:t>
             </w:r>
           </w:p>
         </w:tc>
         <w:tc>
           <w:tcPr>
-            <w:tcW w:w="4123" w:type="dxa"/>
+            <w:tcW w:w="4124" w:type="dxa"/>
+            <w:tcBorders>
+              <w:bottom w:val="nil"/>
+            </w:tcBorders>
           </w:tcPr>
           <w:p>
-            <w:r>
-              <w:t>2.</w:t>
-            </w:r>
-            <w:r>
-              <w:t xml:space="preserve"> </w:t>
-            </w:r>
-            <w:r>
-              <w:t xml:space="preserve">Il sistema </w:t>
-            </w:r>
-            <w:r>
-              <w:t xml:space="preserve">fa </w:t>
-            </w:r>
-            <w:r>
-              <w:t>visualizza</w:t>
-            </w:r>
-            <w:r>
-              <w:t>re</w:t>
-            </w:r>
-            <w:r>
-              <w:t xml:space="preserve"> la lista delle aziende aderenti al sistema</w:t>
-            </w:r>
-            <w:r>
-              <w:t xml:space="preserve"> sulla città inserita dal</w:t>
-            </w:r>
-            <w:r>
-              <w:t>l’</w:t>
-            </w:r>
-            <w:proofErr w:type="spellStart"/>
-            <w:r>
-              <w:t>UtenteRegistrato</w:t>
-            </w:r>
-            <w:proofErr w:type="spellEnd"/>
-            <w:r>
-              <w:t xml:space="preserve"> o dal</w:t>
-            </w:r>
-            <w:r>
-              <w:t>l’</w:t>
-            </w:r>
-            <w:proofErr w:type="spellStart"/>
-            <w:r>
-              <w:t>UtenteNonRegistrato</w:t>
-            </w:r>
-            <w:proofErr w:type="spellEnd"/>
-            <w:r>
-              <w:t>.</w:t>
+            <w:pPr>
+              <w:rPr>
+                <w:rFonts w:asciiTheme="majorHAnsi" w:hAnsiTheme="majorHAnsi" w:cstheme="majorHAnsi"/>
+                <w:b/>
+                <w:bCs/>
+              </w:rPr>
+            </w:pPr>
+          </w:p>
+          <w:p>
+            <w:pPr>
+              <w:rPr>
+                <w:rFonts w:asciiTheme="majorHAnsi" w:hAnsiTheme="majorHAnsi" w:cstheme="majorHAnsi"/>
+                <w:b/>
+                <w:bCs/>
+              </w:rPr>
+            </w:pPr>
+          </w:p>
+          <w:p>
+            <w:pPr>
+              <w:rPr>
+                <w:rFonts w:asciiTheme="majorHAnsi" w:hAnsiTheme="majorHAnsi" w:cstheme="majorHAnsi"/>
+                <w:b/>
+                <w:bCs/>
+              </w:rPr>
+            </w:pPr>
+          </w:p>
+          <w:p>
+            <w:pPr>
+              <w:pStyle w:val="Paragrafoelenco"/>
+              <w:ind w:left="380"/>
+              <w:rPr>
+                <w:rFonts w:asciiTheme="majorHAnsi" w:hAnsiTheme="majorHAnsi" w:cstheme="majorHAnsi"/>
+                <w:b/>
+                <w:bCs/>
+              </w:rPr>
+            </w:pPr>
+          </w:p>
+        </w:tc>
+      </w:tr>
+      <w:tr>
+        <w:trPr>
+          <w:trHeight w:val="1183"/>
+        </w:trPr>
+        <w:tc>
+          <w:tcPr>
+            <w:tcW w:w="2354" w:type="dxa"/>
+            <w:vMerge/>
+          </w:tcPr>
+          <w:p>
+            <w:pPr>
+              <w:rPr>
+                <w:rFonts w:asciiTheme="majorHAnsi" w:hAnsiTheme="majorHAnsi" w:cstheme="majorHAnsi"/>
+                <w:b/>
+                <w:bCs/>
+              </w:rPr>
+            </w:pPr>
+          </w:p>
+        </w:tc>
+        <w:tc>
+          <w:tcPr>
+            <w:tcW w:w="3539" w:type="dxa"/>
+            <w:tcBorders>
+              <w:top w:val="nil"/>
+            </w:tcBorders>
+          </w:tcPr>
+          <w:p>
+            <w:pPr>
+              <w:pStyle w:val="Paragrafoelenco"/>
+              <w:ind w:left="376"/>
+              <w:rPr>
+                <w:rFonts w:asciiTheme="majorHAnsi" w:hAnsiTheme="majorHAnsi" w:cstheme="majorHAnsi"/>
+                <w:b/>
+                <w:bCs/>
+              </w:rPr>
+            </w:pPr>
+            <w:bookmarkStart w:id="0" w:name="_GoBack"/>
+            <w:bookmarkEnd w:id="0"/>
+          </w:p>
+        </w:tc>
+        <w:tc>
+          <w:tcPr>
+            <w:tcW w:w="4124" w:type="dxa"/>
+            <w:tcBorders>
+              <w:top w:val="nil"/>
+            </w:tcBorders>
+          </w:tcPr>
+          <w:p>
+            <w:pPr>
+              <w:pStyle w:val="Paragrafoelenco"/>
+              <w:numPr>
+                <w:ilvl w:val="0"/>
+                <w:numId w:val="7"/>
+              </w:numPr>
+              <w:ind w:left="380"/>
+              <w:rPr>
+                <w:rFonts w:asciiTheme="majorHAnsi" w:hAnsiTheme="majorHAnsi" w:cstheme="majorHAnsi"/>
+                <w:b/>
+                <w:bCs/>
+              </w:rPr>
+            </w:pPr>
+            <w:r>
+              <w:rPr>
+                <w:rFonts w:asciiTheme="majorHAnsi" w:hAnsiTheme="majorHAnsi" w:cstheme="majorHAnsi"/>
+                <w:b/>
+                <w:bCs/>
+              </w:rPr>
+              <w:t>Il sistema fa visualizzare la lista delle aziende aderenti al sistema sulla città inserita dall’UtenteRegistrato o dall’UtenteNonRegistrato.</w:t>
             </w:r>
           </w:p>
         </w:tc>
@@ -438,37 +517,24 @@
           <w:p>
             <w:pPr>
               <w:rPr>
-                <w:b/>
-                <w:bCs/>
-              </w:rPr>
-            </w:pPr>
-            <w:r>
-              <w:rPr>
-                <w:b/>
-                <w:bCs/>
-              </w:rPr>
-              <w:t xml:space="preserve">Exit </w:t>
-            </w:r>
-            <w:proofErr w:type="spellStart"/>
-            <w:r>
-              <w:rPr>
-                <w:b/>
-                <w:bCs/>
-              </w:rPr>
-              <w:t>Condition</w:t>
-            </w:r>
-            <w:proofErr w:type="spellEnd"/>
-            <w:r>
-              <w:rPr>
-                <w:b/>
-                <w:bCs/>
-              </w:rPr>
-              <w:t>:</w:t>
-            </w:r>
-          </w:p>
-          <w:p>
-            <w:pPr>
-              <w:rPr>
+                <w:rFonts w:asciiTheme="majorHAnsi" w:hAnsiTheme="majorHAnsi" w:cstheme="majorHAnsi"/>
+                <w:b/>
+                <w:bCs/>
+              </w:rPr>
+            </w:pPr>
+            <w:r>
+              <w:rPr>
+                <w:rFonts w:asciiTheme="majorHAnsi" w:hAnsiTheme="majorHAnsi" w:cstheme="majorHAnsi"/>
+                <w:b/>
+                <w:bCs/>
+              </w:rPr>
+              <w:t>Exit Condition:</w:t>
+            </w:r>
+          </w:p>
+          <w:p>
+            <w:pPr>
+              <w:rPr>
+                <w:rFonts w:asciiTheme="majorHAnsi" w:hAnsiTheme="majorHAnsi" w:cstheme="majorHAnsi"/>
                 <w:b/>
                 <w:bCs/>
               </w:rPr>
@@ -483,81 +549,78 @@
           <w:p>
             <w:pPr>
               <w:rPr>
-                <w:b/>
-                <w:bCs/>
-              </w:rPr>
-            </w:pPr>
-            <w:r>
-              <w:rPr>
-                <w:b/>
-                <w:bCs/>
-              </w:rPr>
-              <w:t>Un’</w:t>
-            </w:r>
-            <w:proofErr w:type="spellStart"/>
-            <w:r>
-              <w:rPr>
-                <w:b/>
-                <w:bCs/>
-              </w:rPr>
-              <w:t>UtenteRegistrato</w:t>
-            </w:r>
-            <w:proofErr w:type="spellEnd"/>
-            <w:r>
-              <w:rPr>
-                <w:b/>
-                <w:bCs/>
+                <w:rFonts w:cstheme="minorHAnsi"/>
+                <w:b/>
+                <w:bCs/>
+              </w:rPr>
+            </w:pPr>
+            <w:r>
+              <w:rPr>
+                <w:rFonts w:cstheme="minorHAnsi"/>
+                <w:b/>
+                <w:bCs/>
+                <w:sz w:val="24"/>
+                <w:szCs w:val="24"/>
+              </w:rPr>
+              <w:t>Un’UtenteRegistrato</w:t>
+            </w:r>
+            <w:r>
+              <w:rPr>
+                <w:rFonts w:cstheme="minorHAnsi"/>
+                <w:b/>
+                <w:bCs/>
+                <w:sz w:val="24"/>
+                <w:szCs w:val="24"/>
               </w:rPr>
               <w:t xml:space="preserve"> o </w:t>
             </w:r>
             <w:r>
               <w:rPr>
-                <w:b/>
-                <w:bCs/>
-              </w:rPr>
-              <w:t>l’</w:t>
-            </w:r>
-            <w:proofErr w:type="spellStart"/>
-            <w:r>
-              <w:rPr>
-                <w:b/>
-                <w:bCs/>
-              </w:rPr>
-              <w:t>UtenteNonRegistrato</w:t>
-            </w:r>
-            <w:proofErr w:type="spellEnd"/>
-            <w:r>
-              <w:rPr>
-                <w:b/>
-                <w:bCs/>
+                <w:rFonts w:cstheme="minorHAnsi"/>
+                <w:b/>
+                <w:bCs/>
+                <w:sz w:val="24"/>
+                <w:szCs w:val="24"/>
+              </w:rPr>
+              <w:t>l’UtenteNonRegistrato</w:t>
+            </w:r>
+            <w:r>
+              <w:rPr>
+                <w:rFonts w:cstheme="minorHAnsi"/>
+                <w:b/>
+                <w:bCs/>
+                <w:sz w:val="24"/>
+                <w:szCs w:val="24"/>
               </w:rPr>
               <w:t xml:space="preserve"> </w:t>
             </w:r>
             <w:r>
               <w:rPr>
-                <w:b/>
-                <w:bCs/>
+                <w:rFonts w:cstheme="minorHAnsi"/>
+                <w:b/>
+                <w:bCs/>
+                <w:sz w:val="24"/>
+                <w:szCs w:val="24"/>
               </w:rPr>
               <w:t>ha</w:t>
             </w:r>
             <w:r>
               <w:rPr>
-                <w:b/>
-                <w:bCs/>
-              </w:rPr>
-              <w:t>nno</w:t>
-            </w:r>
-            <w:r>
-              <w:rPr>
-                <w:b/>
-                <w:bCs/>
+                <w:rFonts w:cstheme="minorHAnsi"/>
+                <w:b/>
+                <w:bCs/>
+                <w:sz w:val="24"/>
+                <w:szCs w:val="24"/>
               </w:rPr>
               <w:t xml:space="preserve"> </w:t>
             </w:r>
             <w:r>
               <w:rPr>
-                <w:b/>
-                <w:bCs/>
+                <w:rFonts w:cstheme="minorHAnsi"/>
+                <w:b/>
+                <w:bCs/>
+                <w:sz w:val="24"/>
+                <w:szCs w:val="24"/>
               </w:rPr>
               <w:t>inserito il nome dell’azienda da cercare.</w:t>
             </w:r>
@@ -575,12 +638,14 @@
           <w:p>
             <w:pPr>
               <w:rPr>
-                <w:b/>
-                <w:bCs/>
-              </w:rPr>
-            </w:pPr>
-            <w:r>
-              <w:rPr>
+                <w:rFonts w:asciiTheme="majorHAnsi" w:hAnsiTheme="majorHAnsi" w:cstheme="majorHAnsi"/>
+                <w:b/>
+                <w:bCs/>
+              </w:rPr>
+            </w:pPr>
+            <w:r>
+              <w:rPr>
+                <w:rFonts w:asciiTheme="majorHAnsi" w:hAnsiTheme="majorHAnsi" w:cstheme="majorHAnsi"/>
                 <w:b/>
                 <w:bCs/>
               </w:rPr>
@@ -596,6 +661,7 @@
           <w:p>
             <w:pPr>
               <w:rPr>
+                <w:rFonts w:asciiTheme="majorHAnsi" w:hAnsiTheme="majorHAnsi" w:cstheme="majorHAnsi"/>
                 <w:b/>
                 <w:bCs/>
               </w:rPr>
@@ -619,8 +685,6 @@
           <w:bCs/>
         </w:rPr>
       </w:pPr>
-      <w:bookmarkStart w:id="0" w:name="_GoBack"/>
-      <w:bookmarkEnd w:id="0"/>
     </w:p>
     <w:sectPr>
       <w:pgSz w:w="11906" w:h="16838"/>
@@ -635,6 +699,95 @@
 <file path=word/numbering.xml><?xml version="1.0" encoding="utf-8"?>
 <w:numbering xmlns:wpc="http://schemas.microsoft.com/office/word/2010/wordprocessingCanvas" xmlns:cx="http://schemas.microsoft.com/office/drawing/2014/chartex" xmlns:cx1="http://schemas.microsoft.com/office/drawing/2015/9/8/chartex" xmlns:cx2="http://schemas.microsoft.com/office/drawing/2015/10/21/chartex" xmlns:cx3="http://schemas.microsoft.com/office/drawing/2016/5/9/chartex" xmlns:cx4="http://schemas.microsoft.com/office/drawing/2016/5/10/chartex" xmlns:cx5="http://schemas.microsoft.com/office/drawing/2016/5/11/chartex" xmlns:cx6="http://schemas.microsoft.com/office/drawing/2016/5/12/chartex" xmlns:cx7="http://schemas.microsoft.com/office/drawing/2016/5/13/chartex" xmlns:cx8="http://schemas.microsoft.com/office/drawing/2016/5/14/chartex" xmlns:mc="http://schemas.openxmlformats.org/markup-compatibility/2006" xmlns:aink="http://schemas.microsoft.com/office/drawing/2016/ink" xmlns:am3d="http://schemas.microsoft.com/office/drawing/2017/model3d" xmlns:o="urn:schemas-microsoft-com:office:office" xmlns:r="http://schemas.openxmlformats.org/officeDocument/2006/relationships" xmlns:m="http://schemas.openxmlformats.org/officeDocument/2006/math" xmlns:v="urn:schemas-microsoft-com:vml" xmlns:wp14="http://schemas.microsoft.com/office/word/2010/wordprocessingDrawing" xmlns:wp="http://schemas.openxmlformats.org/drawingml/2006/wordprocessingDrawing" xmlns:w10="urn:schemas-microsoft-com:office:word" xmlns:w="http://schemas.openxmlformats.org/wordprocessingml/2006/main" xmlns:w14="http://schemas.microsoft.com/office/word/2010/wordml" xmlns:w15="http://schemas.microsoft.com/office/word/2012/wordml" xmlns:w16cid="http://schemas.microsoft.com/office/word/2016/wordml/cid" xmlns:w16se="http://schemas.microsoft.com/office/word/2015/wordml/symex" xmlns:wpg="http://schemas.microsoft.com/office/word/2010/wordprocessingGroup" xmlns:wpi="http://schemas.microsoft.com/office/word/2010/wordprocessingInk" xmlns:wne="http://schemas.microsoft.com/office/word/2006/wordml" xmlns:wps="http://schemas.microsoft.com/office/word/2010/wordprocessingShape" mc:Ignorable="w14 w15 w16se w16cid wp14">
   <w:abstractNum w:abstractNumId="0" w15:restartNumberingAfterBreak="0">
+    <w:nsid w:val="06477B4E"/>
+    <w:multiLevelType w:val="hybridMultilevel"/>
+    <w:tmpl w:val="4A84F704"/>
+    <w:lvl w:ilvl="0" w:tplc="463CEF8A">
+      <w:start w:val="2"/>
+      <w:numFmt w:val="decimal"/>
+      <w:lvlText w:val="%1."/>
+      <w:lvlJc w:val="left"/>
+      <w:pPr>
+        <w:ind w:left="720" w:hanging="360"/>
+      </w:pPr>
+      <w:rPr>
+        <w:rFonts w:hint="default"/>
+      </w:rPr>
+    </w:lvl>
+    <w:lvl w:ilvl="1" w:tplc="04100019" w:tentative="1">
+      <w:start w:val="1"/>
+      <w:numFmt w:val="lowerLetter"/>
+      <w:lvlText w:val="%2."/>
+      <w:lvlJc w:val="left"/>
+      <w:pPr>
+        <w:ind w:left="1440" w:hanging="360"/>
+      </w:pPr>
+    </w:lvl>
+    <w:lvl w:ilvl="2" w:tplc="0410001B" w:tentative="1">
+      <w:start w:val="1"/>
+      <w:numFmt w:val="lowerRoman"/>
+      <w:lvlText w:val="%3."/>
+      <w:lvlJc w:val="right"/>
+      <w:pPr>
+        <w:ind w:left="2160" w:hanging="180"/>
+      </w:pPr>
+    </w:lvl>
+    <w:lvl w:ilvl="3" w:tplc="0410000F" w:tentative="1">
+      <w:start w:val="1"/>
+      <w:numFmt w:val="decimal"/>
+      <w:lvlText w:val="%4."/>
+      <w:lvlJc w:val="left"/>
+      <w:pPr>
+        <w:ind w:left="2880" w:hanging="360"/>
+      </w:pPr>
+    </w:lvl>
+    <w:lvl w:ilvl="4" w:tplc="04100019" w:tentative="1">
+      <w:start w:val="1"/>
+      <w:numFmt w:val="lowerLetter"/>
+      <w:lvlText w:val="%5."/>
+      <w:lvlJc w:val="left"/>
+      <w:pPr>
+        <w:ind w:left="3600" w:hanging="360"/>
+      </w:pPr>
+    </w:lvl>
+    <w:lvl w:ilvl="5" w:tplc="0410001B" w:tentative="1">
+      <w:start w:val="1"/>
+      <w:numFmt w:val="lowerRoman"/>
+      <w:lvlText w:val="%6."/>
+      <w:lvlJc w:val="right"/>
+      <w:pPr>
+        <w:ind w:left="4320" w:hanging="180"/>
+      </w:pPr>
+    </w:lvl>
+    <w:lvl w:ilvl="6" w:tplc="0410000F" w:tentative="1">
+      <w:start w:val="1"/>
+      <w:numFmt w:val="decimal"/>
+      <w:lvlText w:val="%7."/>
+      <w:lvlJc w:val="left"/>
+      <w:pPr>
+        <w:ind w:left="5040" w:hanging="360"/>
+      </w:pPr>
+    </w:lvl>
+    <w:lvl w:ilvl="7" w:tplc="04100019" w:tentative="1">
+      <w:start w:val="1"/>
+      <w:numFmt w:val="lowerLetter"/>
+      <w:lvlText w:val="%8."/>
+      <w:lvlJc w:val="left"/>
+      <w:pPr>
+        <w:ind w:left="5760" w:hanging="360"/>
+      </w:pPr>
+    </w:lvl>
+    <w:lvl w:ilvl="8" w:tplc="0410001B" w:tentative="1">
+      <w:start w:val="1"/>
+      <w:numFmt w:val="lowerRoman"/>
+      <w:lvlText w:val="%9."/>
+      <w:lvlJc w:val="right"/>
+      <w:pPr>
+        <w:ind w:left="6480" w:hanging="180"/>
+      </w:pPr>
+    </w:lvl>
+  </w:abstractNum>
+  <w:abstractNum w:abstractNumId="1" w15:restartNumberingAfterBreak="0">
     <w:nsid w:val="337834BD"/>
     <w:multiLevelType w:val="hybridMultilevel"/>
     <w:tmpl w:val="FEB03076"/>
@@ -723,7 +876,93 @@
       </w:pPr>
     </w:lvl>
   </w:abstractNum>
-  <w:abstractNum w:abstractNumId="1" w15:restartNumberingAfterBreak="0">
+  <w:abstractNum w:abstractNumId="2" w15:restartNumberingAfterBreak="0">
+    <w:nsid w:val="369E0324"/>
+    <w:multiLevelType w:val="hybridMultilevel"/>
+    <w:tmpl w:val="86282606"/>
+    <w:lvl w:ilvl="0" w:tplc="0410000F">
+      <w:start w:val="1"/>
+      <w:numFmt w:val="decimal"/>
+      <w:lvlText w:val="%1."/>
+      <w:lvlJc w:val="left"/>
+      <w:pPr>
+        <w:ind w:left="720" w:hanging="360"/>
+      </w:pPr>
+    </w:lvl>
+    <w:lvl w:ilvl="1" w:tplc="04100019" w:tentative="1">
+      <w:start w:val="1"/>
+      <w:numFmt w:val="lowerLetter"/>
+      <w:lvlText w:val="%2."/>
+      <w:lvlJc w:val="left"/>
+      <w:pPr>
+        <w:ind w:left="1440" w:hanging="360"/>
+      </w:pPr>
+    </w:lvl>
+    <w:lvl w:ilvl="2" w:tplc="0410001B" w:tentative="1">
+      <w:start w:val="1"/>
+      <w:numFmt w:val="lowerRoman"/>
+      <w:lvlText w:val="%3."/>
+      <w:lvlJc w:val="right"/>
+      <w:pPr>
+        <w:ind w:left="2160" w:hanging="180"/>
+      </w:pPr>
+    </w:lvl>
+    <w:lvl w:ilvl="3" w:tplc="0410000F" w:tentative="1">
+      <w:start w:val="1"/>
+      <w:numFmt w:val="decimal"/>
+      <w:lvlText w:val="%4."/>
+      <w:lvlJc w:val="left"/>
+      <w:pPr>
+        <w:ind w:left="2880" w:hanging="360"/>
+      </w:pPr>
+    </w:lvl>
+    <w:lvl w:ilvl="4" w:tplc="04100019" w:tentative="1">
+      <w:start w:val="1"/>
+      <w:numFmt w:val="lowerLetter"/>
+      <w:lvlText w:val="%5."/>
+      <w:lvlJc w:val="left"/>
+      <w:pPr>
+        <w:ind w:left="3600" w:hanging="360"/>
+      </w:pPr>
+    </w:lvl>
+    <w:lvl w:ilvl="5" w:tplc="0410001B" w:tentative="1">
+      <w:start w:val="1"/>
+      <w:numFmt w:val="lowerRoman"/>
+      <w:lvlText w:val="%6."/>
+      <w:lvlJc w:val="right"/>
+      <w:pPr>
+        <w:ind w:left="4320" w:hanging="180"/>
+      </w:pPr>
+    </w:lvl>
+    <w:lvl w:ilvl="6" w:tplc="0410000F" w:tentative="1">
+      <w:start w:val="1"/>
+      <w:numFmt w:val="decimal"/>
+      <w:lvlText w:val="%7."/>
+      <w:lvlJc w:val="left"/>
+      <w:pPr>
+        <w:ind w:left="5040" w:hanging="360"/>
+      </w:pPr>
+    </w:lvl>
+    <w:lvl w:ilvl="7" w:tplc="04100019" w:tentative="1">
+      <w:start w:val="1"/>
+      <w:numFmt w:val="lowerLetter"/>
+      <w:lvlText w:val="%8."/>
+      <w:lvlJc w:val="left"/>
+      <w:pPr>
+        <w:ind w:left="5760" w:hanging="360"/>
+      </w:pPr>
+    </w:lvl>
+    <w:lvl w:ilvl="8" w:tplc="0410001B" w:tentative="1">
+      <w:start w:val="1"/>
+      <w:numFmt w:val="lowerRoman"/>
+      <w:lvlText w:val="%9."/>
+      <w:lvlJc w:val="right"/>
+      <w:pPr>
+        <w:ind w:left="6480" w:hanging="180"/>
+      </w:pPr>
+    </w:lvl>
+  </w:abstractNum>
+  <w:abstractNum w:abstractNumId="3" w15:restartNumberingAfterBreak="0">
     <w:nsid w:val="3BEA4F1E"/>
     <w:multiLevelType w:val="hybridMultilevel"/>
     <w:tmpl w:val="1488E636"/>
@@ -812,7 +1051,7 @@
       </w:pPr>
     </w:lvl>
   </w:abstractNum>
-  <w:abstractNum w:abstractNumId="2" w15:restartNumberingAfterBreak="0">
+  <w:abstractNum w:abstractNumId="4" w15:restartNumberingAfterBreak="0">
     <w:nsid w:val="5C4C1528"/>
     <w:multiLevelType w:val="hybridMultilevel"/>
     <w:tmpl w:val="BB1835A0"/>
@@ -901,7 +1140,7 @@
       </w:pPr>
     </w:lvl>
   </w:abstractNum>
-  <w:abstractNum w:abstractNumId="3" w15:restartNumberingAfterBreak="0">
+  <w:abstractNum w:abstractNumId="5" w15:restartNumberingAfterBreak="0">
     <w:nsid w:val="5D92702A"/>
     <w:multiLevelType w:val="hybridMultilevel"/>
     <w:tmpl w:val="25C8AF1A"/>
@@ -990,7 +1229,7 @@
       </w:pPr>
     </w:lvl>
   </w:abstractNum>
-  <w:abstractNum w:abstractNumId="4" w15:restartNumberingAfterBreak="0">
+  <w:abstractNum w:abstractNumId="6" w15:restartNumberingAfterBreak="0">
     <w:nsid w:val="77170E13"/>
     <w:multiLevelType w:val="hybridMultilevel"/>
     <w:tmpl w:val="25C8AF1A"/>
@@ -1080,19 +1319,25 @@
     </w:lvl>
   </w:abstractNum>
   <w:num w:numId="1">
+    <w:abstractNumId w:val="6"/>
+  </w:num>
+  <w:num w:numId="2">
     <w:abstractNumId w:val="4"/>
   </w:num>
-  <w:num w:numId="2">
+  <w:num w:numId="3">
+    <w:abstractNumId w:val="1"/>
+  </w:num>
+  <w:num w:numId="4">
+    <w:abstractNumId w:val="3"/>
+  </w:num>
+  <w:num w:numId="5">
+    <w:abstractNumId w:val="5"/>
+  </w:num>
+  <w:num w:numId="6">
     <w:abstractNumId w:val="2"/>
   </w:num>
-  <w:num w:numId="3">
+  <w:num w:numId="7">
     <w:abstractNumId w:val="0"/>
-  </w:num>
-  <w:num w:numId="4">
-    <w:abstractNumId w:val="1"/>
-  </w:num>
-  <w:num w:numId="5">
-    <w:abstractNumId w:val="3"/>
   </w:num>
 </w:numbering>
 </file>

</xml_diff>

<commit_message>
Modifica a Casi D'uso
Aggiornati codici per casi d'uso + ridefinizione del flusso di eventi

Co-Authored-By: Marco Dello Buono <marcoproduction@users.noreply.github.com>
</commit_message>
<xml_diff>
--- a/Documents/Eat&Reorder - Use Cases documents/UC RFA Gestione Acquisto/RFA1 - RicercaAzienda.docx
+++ b/Documents/Eat&Reorder - Use Cases documents/UC RFA Gestione Acquisto/RFA1 - RicercaAzienda.docx
@@ -252,8 +252,9 @@
                 <w:sz w:val="24"/>
                 <w:szCs w:val="24"/>
               </w:rPr>
-              <w:t>Non ci sono condizioni di entrata</w:t>
-            </w:r>
+              <w:t xml:space="preserve">Il Cliente o </w:t>
+            </w:r>
+            <w:proofErr w:type="spellStart"/>
             <w:r>
               <w:rPr>
                 <w:rFonts w:cstheme="minorHAnsi"/>
@@ -262,7 +263,18 @@
                 <w:sz w:val="24"/>
                 <w:szCs w:val="24"/>
               </w:rPr>
-              <w:t>.</w:t>
+              <w:t>UtenteNonRegistrato</w:t>
+            </w:r>
+            <w:proofErr w:type="spellEnd"/>
+            <w:r>
+              <w:rPr>
+                <w:rFonts w:cstheme="minorHAnsi"/>
+                <w:b/>
+                <w:bCs/>
+                <w:sz w:val="24"/>
+                <w:szCs w:val="24"/>
+              </w:rPr>
+              <w:t xml:space="preserve"> visualizza la pagina principale </w:t>
             </w:r>
           </w:p>
         </w:tc>
@@ -482,8 +494,6 @@
                 <w:bCs/>
               </w:rPr>
             </w:pPr>
-            <w:bookmarkStart w:id="0" w:name="_GoBack"/>
-            <w:bookmarkEnd w:id="0"/>
           </w:p>
         </w:tc>
       </w:tr>
@@ -552,50 +562,40 @@
                 <w:b/>
                 <w:bCs/>
               </w:rPr>
-              <w:t xml:space="preserve">Il sistema fa visualizzare la lista delle aziende aderenti al sistema sulla città inserita </w:t>
-            </w:r>
-            <w:r>
-              <w:rPr>
-                <w:rFonts w:asciiTheme="majorHAnsi" w:hAnsiTheme="majorHAnsi" w:cstheme="majorHAnsi"/>
-                <w:b/>
-                <w:bCs/>
-              </w:rPr>
-              <w:t>d</w:t>
-            </w:r>
-            <w:r>
-              <w:rPr>
-                <w:rFonts w:asciiTheme="majorHAnsi" w:hAnsiTheme="majorHAnsi" w:cstheme="majorHAnsi"/>
-                <w:b/>
-                <w:bCs/>
-              </w:rPr>
-              <w:t>a</w:t>
-            </w:r>
-            <w:r>
-              <w:rPr>
-                <w:rFonts w:asciiTheme="majorHAnsi" w:hAnsiTheme="majorHAnsi" w:cstheme="majorHAnsi"/>
-                <w:b/>
-                <w:bCs/>
-              </w:rPr>
-              <w:t xml:space="preserve">l Cliente </w:t>
-            </w:r>
-            <w:r>
-              <w:rPr>
-                <w:rFonts w:asciiTheme="majorHAnsi" w:hAnsiTheme="majorHAnsi" w:cstheme="majorHAnsi"/>
-                <w:b/>
-                <w:bCs/>
-              </w:rPr>
-              <w:t>o dall’</w:t>
-            </w:r>
-            <w:proofErr w:type="spellStart"/>
-            <w:r>
-              <w:rPr>
-                <w:rFonts w:asciiTheme="majorHAnsi" w:hAnsiTheme="majorHAnsi" w:cstheme="majorHAnsi"/>
-                <w:b/>
-                <w:bCs/>
-              </w:rPr>
-              <w:t>UtenteNonRegistrato</w:t>
-            </w:r>
-            <w:proofErr w:type="spellEnd"/>
+              <w:t>Il sistema visualizza</w:t>
+            </w:r>
+            <w:r>
+              <w:rPr>
+                <w:rFonts w:asciiTheme="majorHAnsi" w:hAnsiTheme="majorHAnsi" w:cstheme="majorHAnsi"/>
+                <w:b/>
+                <w:bCs/>
+              </w:rPr>
+              <w:t xml:space="preserve"> </w:t>
+            </w:r>
+            <w:r>
+              <w:rPr>
+                <w:rFonts w:asciiTheme="majorHAnsi" w:hAnsiTheme="majorHAnsi" w:cstheme="majorHAnsi"/>
+                <w:b/>
+                <w:bCs/>
+              </w:rPr>
+              <w:t xml:space="preserve">la lista delle aziende aderenti al sistema </w:t>
+            </w:r>
+            <w:r>
+              <w:rPr>
+                <w:rFonts w:asciiTheme="majorHAnsi" w:hAnsiTheme="majorHAnsi" w:cstheme="majorHAnsi"/>
+                <w:b/>
+                <w:bCs/>
+              </w:rPr>
+              <w:t>nella</w:t>
+            </w:r>
+            <w:r>
+              <w:rPr>
+                <w:rFonts w:asciiTheme="majorHAnsi" w:hAnsiTheme="majorHAnsi" w:cstheme="majorHAnsi"/>
+                <w:b/>
+                <w:bCs/>
+              </w:rPr>
+              <w:t xml:space="preserve"> città inserita</w:t>
+            </w:r>
             <w:r>
               <w:rPr>
                 <w:rFonts w:asciiTheme="majorHAnsi" w:hAnsiTheme="majorHAnsi" w:cstheme="majorHAnsi"/>
@@ -687,6 +687,18 @@
               </w:rPr>
               <w:t xml:space="preserve"> visualizza la lista delle aziende aderenti al sistema</w:t>
             </w:r>
+            <w:r>
+              <w:rPr>
+                <w:rFonts w:cstheme="minorHAnsi"/>
+                <w:b/>
+                <w:bCs/>
+                <w:sz w:val="24"/>
+                <w:szCs w:val="24"/>
+              </w:rPr>
+              <w:t xml:space="preserve"> della città inserita</w:t>
+            </w:r>
+            <w:bookmarkStart w:id="0" w:name="_GoBack"/>
+            <w:bookmarkEnd w:id="0"/>
           </w:p>
         </w:tc>
       </w:tr>
@@ -1422,7 +1434,7 @@
       </w:pPr>
     </w:pPrDefault>
   </w:docDefaults>
-  <w:latentStyles w:defLockedState="0" w:defUIPriority="99" w:defSemiHidden="0" w:defUnhideWhenUsed="0" w:defQFormat="0" w:count="377">
+  <w:latentStyles w:defLockedState="0" w:defUIPriority="99" w:defSemiHidden="0" w:defUnhideWhenUsed="0" w:defQFormat="0" w:count="376">
     <w:lsdException w:name="Normal" w:uiPriority="0" w:qFormat="1"/>
     <w:lsdException w:name="heading 1" w:uiPriority="9" w:qFormat="1"/>
     <w:lsdException w:name="heading 2" w:semiHidden="1" w:uiPriority="9" w:unhideWhenUsed="1" w:qFormat="1"/>
@@ -1799,7 +1811,6 @@
     <w:lsdException w:name="Hashtag" w:semiHidden="1" w:unhideWhenUsed="1"/>
     <w:lsdException w:name="Unresolved Mention" w:semiHidden="1" w:unhideWhenUsed="1"/>
     <w:lsdException w:name="Smart Link" w:semiHidden="1" w:unhideWhenUsed="1"/>
-    <w:lsdException w:name="Smart Link Error" w:semiHidden="1" w:unhideWhenUsed="1"/>
   </w:latentStyles>
   <w:style w:type="paragraph" w:default="1" w:styleId="Normale">
     <w:name w:val="Normal"/>

</xml_diff>